<commit_message>
The Release 3 Docx
New Edit
</commit_message>
<xml_diff>
--- a/Project 3/Release 3 doc.docx
+++ b/Project 3/Release 3 doc.docx
@@ -3,16 +3,216 @@
 <w:document xmlns:wpc="http://schemas.microsoft.com/office/word/2010/wordprocessingCanvas" xmlns:cx="http://schemas.microsoft.com/office/drawing/2014/chartex" xmlns:cx1="http://schemas.microsoft.com/office/drawing/2015/9/8/chartex" xmlns:cx2="http://schemas.microsoft.com/office/drawing/2015/10/21/chartex" xmlns:cx3="http://schemas.microsoft.com/office/drawing/2016/5/9/chartex" xmlns:cx4="http://schemas.microsoft.com/office/drawing/2016/5/10/chartex" xmlns:cx5="http://schemas.microsoft.com/office/drawing/2016/5/11/chartex" xmlns:cx6="http://schemas.microsoft.com/office/drawing/2016/5/12/chartex" xmlns:cx7="http://schemas.microsoft.com/office/drawing/2016/5/13/chartex" xmlns:cx8="http://schemas.microsoft.com/office/drawing/2016/5/14/chartex" xmlns:mc="http://schemas.openxmlformats.org/markup-compatibility/2006" xmlns:aink="http://schemas.microsoft.com/office/drawing/2016/ink" xmlns:am3d="http://schemas.microsoft.com/office/drawing/2017/model3d" xmlns:o="urn:schemas-microsoft-com:office:office" xmlns:r="http://schemas.openxmlformats.org/officeDocument/2006/relationships" xmlns:m="http://schemas.openxmlformats.org/officeDocument/2006/math" xmlns:v="urn:schemas-microsoft-com:vml" xmlns:wp14="http://schemas.microsoft.com/office/word/2010/wordprocessingDrawing" xmlns:wp="http://schemas.openxmlformats.org/drawingml/2006/wordprocessingDrawing" xmlns:w10="urn:schemas-microsoft-com:office:word" xmlns:w="http://schemas.openxmlformats.org/wordprocessingml/2006/main" xmlns:w14="http://schemas.microsoft.com/office/word/2010/wordml" xmlns:w15="http://schemas.microsoft.com/office/word/2012/wordml" xmlns:w16cex="http://schemas.microsoft.com/office/word/2018/wordml/cex" xmlns:w16cid="http://schemas.microsoft.com/office/word/2016/wordml/cid" xmlns:w16="http://schemas.microsoft.com/office/word/2018/wordml" xmlns:w16se="http://schemas.microsoft.com/office/word/2015/wordml/symex" xmlns:wpg="http://schemas.microsoft.com/office/word/2010/wordprocessingGroup" xmlns:wpi="http://schemas.microsoft.com/office/word/2010/wordprocessingInk" xmlns:wne="http://schemas.microsoft.com/office/word/2006/wordml" xmlns:wps="http://schemas.microsoft.com/office/word/2010/wordprocessingShape" mc:Ignorable="w14 w15 w16se w16cid w16 w16cex wp14">
   <w:body>
     <w:p>
-      <w:r>
-        <w:t>Doc for project 3</w:t>
+      <w:pPr>
+        <w:pStyle w:val="Title"/>
+        <w:jc w:val="center"/>
+        <w:rPr>
+          <w:b/>
+          <w:bCs/>
+          <w:sz w:val="64"/>
+          <w:szCs w:val="64"/>
+        </w:rPr>
+      </w:pPr>
+      <w:r>
+        <w:rPr>
+          <w:b/>
+          <w:bCs/>
+          <w:sz w:val="64"/>
+          <w:szCs w:val="64"/>
+        </w:rPr>
+        <w:t xml:space="preserve">Doc for project </w:t>
+      </w:r>
+      <w:r>
+        <w:rPr>
+          <w:b/>
+          <w:bCs/>
+          <w:sz w:val="64"/>
+          <w:szCs w:val="64"/>
+        </w:rPr>
+        <w:t>3</w:t>
       </w:r>
     </w:p>
-    <w:p/>
-    <w:p/>
-    <w:p/>
     <w:p>
-      <w:r>
-        <w:t>To be updated</w:t>
+      <w:pPr>
+        <w:pStyle w:val="Heading1"/>
+      </w:pPr>
+      <w:r>
+        <w:t>The GITHUB Link</w:t>
+      </w:r>
+    </w:p>
+    <w:p>
+      <w:pPr>
+        <w:rPr>
+          <w:b/>
+          <w:bCs/>
+        </w:rPr>
+      </w:pPr>
+      <w:r>
+        <w:rPr>
+          <w:b/>
+          <w:bCs/>
+        </w:rPr>
+        <w:t>Link</w:t>
+      </w:r>
+      <w:r>
+        <w:rPr>
+          <w:b/>
+          <w:bCs/>
+        </w:rPr>
+        <w:t xml:space="preserve"> to master repository: </w:t>
+      </w:r>
+      <w:hyperlink r:id="rId5" w:history="1">
+        <w:r>
+          <w:rPr>
+            <w:rStyle w:val="Hyperlink"/>
+          </w:rPr>
+          <w:t>https://github.com/DylanStuart/SWE2_Project</w:t>
+        </w:r>
+      </w:hyperlink>
+    </w:p>
+    <w:p>
+      <w:pPr>
+        <w:pStyle w:val="Heading1"/>
+      </w:pPr>
+      <w:r>
+        <w:t>The Document Info</w:t>
+      </w:r>
+    </w:p>
+    <w:p>
+      <w:pPr>
+        <w:pStyle w:val="Quote"/>
+      </w:pPr>
+      <w:r>
+        <w:t>This is the short document</w:t>
+      </w:r>
+      <w:r>
+        <w:t xml:space="preserve"> that includes the changes in this segment.  </w:t>
+      </w:r>
+    </w:p>
+    <w:p>
+      <w:pPr>
+        <w:ind w:firstLine="360"/>
+      </w:pPr>
+      <w:r>
+        <w:t>First, the code was edited to work correctly with SOP (Service Oriented Programming).  This enabled us to produce code that allowed the RESTful services to be implemented as needed.  For the service source code, we chose the “Bet.java” and “Stats.java” files to operate the service code on.</w:t>
+      </w:r>
+      <w:r>
+        <w:t xml:space="preserve">  Initially, we tired to use the glassfish server with </w:t>
+      </w:r>
+      <w:proofErr w:type="spellStart"/>
+      <w:proofErr w:type="gramStart"/>
+      <w:r>
+        <w:t>netbeans</w:t>
+      </w:r>
+      <w:proofErr w:type="spellEnd"/>
+      <w:proofErr w:type="gramEnd"/>
+      <w:r>
+        <w:t xml:space="preserve"> but we ran into issues with the “</w:t>
+      </w:r>
+      <w:proofErr w:type="spellStart"/>
+      <w:r>
+        <w:t>java.jws</w:t>
+      </w:r>
+      <w:proofErr w:type="spellEnd"/>
+      <w:r>
+        <w:t xml:space="preserve">” which seemed to not exist.  </w:t>
+      </w:r>
+      <w:r>
+        <w:t xml:space="preserve">This </w:t>
+      </w:r>
+      <w:r>
+        <w:t xml:space="preserve">created issues with having the correct protocol to run the services.  </w:t>
+      </w:r>
+      <w:r>
+        <w:t xml:space="preserve">Therefore, </w:t>
+      </w:r>
+      <w:r>
+        <w:t>the source files were uploaded to the repository to allow for team collaboration. Then</w:t>
+      </w:r>
+      <w:r>
+        <w:t>, through a process of trial and error, the service code was eventually able to run.  This furthered the project with the combination of a new server or different server that would allow the files we chose for the service source code to run.</w:t>
+      </w:r>
+    </w:p>
+    <w:p>
+      <w:pPr>
+        <w:pStyle w:val="Heading1"/>
+      </w:pPr>
+      <w:r>
+        <w:t xml:space="preserve">Who did </w:t>
+      </w:r>
+      <w:proofErr w:type="gramStart"/>
+      <w:r>
+        <w:t>what.</w:t>
+      </w:r>
+      <w:proofErr w:type="gramEnd"/>
+    </w:p>
+    <w:p>
+      <w:r>
+        <w:rPr>
+          <w:b/>
+          <w:bCs/>
+        </w:rPr>
+        <w:t>Andrew</w:t>
+      </w:r>
+      <w:r>
+        <w:t>: W</w:t>
+      </w:r>
+      <w:r>
+        <w:t>rote the document and tried to help with the other processes.</w:t>
+      </w:r>
+    </w:p>
+    <w:p>
+      <w:r>
+        <w:rPr>
+          <w:b/>
+          <w:bCs/>
+        </w:rPr>
+        <w:t>Nate</w:t>
+      </w:r>
+      <w:r>
+        <w:t>: W</w:t>
+      </w:r>
+      <w:r>
+        <w:t>rote and assembled the 3</w:t>
+      </w:r>
+      <w:r>
+        <w:rPr>
+          <w:vertAlign w:val="superscript"/>
+        </w:rPr>
+        <w:t>rd</w:t>
+      </w:r>
+      <w:r>
+        <w:t xml:space="preserve"> release.</w:t>
+      </w:r>
+    </w:p>
+    <w:p>
+      <w:r>
+        <w:rPr>
+          <w:b/>
+          <w:bCs/>
+        </w:rPr>
+        <w:t>Krystal</w:t>
+      </w:r>
+      <w:r>
+        <w:t>: E</w:t>
+      </w:r>
+      <w:r>
+        <w:t>dited the code to be compatible with the REST.</w:t>
+      </w:r>
+    </w:p>
+    <w:p>
+      <w:r>
+        <w:rPr>
+          <w:b/>
+          <w:bCs/>
+        </w:rPr>
+        <w:t>Dylan</w:t>
+      </w:r>
+      <w:r>
+        <w:t>: M</w:t>
+      </w:r>
+      <w:r>
+        <w:t>ade sure the code was compatible.</w:t>
       </w:r>
     </w:p>
     <w:sectPr>
@@ -23,6 +223,287 @@
     </w:sectPr>
   </w:body>
 </w:document>
+</file>
+
+<file path=word/numbering.xml><?xml version="1.0" encoding="utf-8"?>
+<w:numbering xmlns:wpc="http://schemas.microsoft.com/office/word/2010/wordprocessingCanvas" xmlns:cx="http://schemas.microsoft.com/office/drawing/2014/chartex" xmlns:cx1="http://schemas.microsoft.com/office/drawing/2015/9/8/chartex" xmlns:cx2="http://schemas.microsoft.com/office/drawing/2015/10/21/chartex" xmlns:cx3="http://schemas.microsoft.com/office/drawing/2016/5/9/chartex" xmlns:cx4="http://schemas.microsoft.com/office/drawing/2016/5/10/chartex" xmlns:cx5="http://schemas.microsoft.com/office/drawing/2016/5/11/chartex" xmlns:cx6="http://schemas.microsoft.com/office/drawing/2016/5/12/chartex" xmlns:cx7="http://schemas.microsoft.com/office/drawing/2016/5/13/chartex" xmlns:cx8="http://schemas.microsoft.com/office/drawing/2016/5/14/chartex" xmlns:mc="http://schemas.openxmlformats.org/markup-compatibility/2006" xmlns:aink="http://schemas.microsoft.com/office/drawing/2016/ink" xmlns:am3d="http://schemas.microsoft.com/office/drawing/2017/model3d" xmlns:o="urn:schemas-microsoft-com:office:office" xmlns:r="http://schemas.openxmlformats.org/officeDocument/2006/relationships" xmlns:m="http://schemas.openxmlformats.org/officeDocument/2006/math" xmlns:v="urn:schemas-microsoft-com:vml" xmlns:wp14="http://schemas.microsoft.com/office/word/2010/wordprocessingDrawing" xmlns:wp="http://schemas.openxmlformats.org/drawingml/2006/wordprocessingDrawing" xmlns:w10="urn:schemas-microsoft-com:office:word" xmlns:w="http://schemas.openxmlformats.org/wordprocessingml/2006/main" xmlns:w14="http://schemas.microsoft.com/office/word/2010/wordml" xmlns:w15="http://schemas.microsoft.com/office/word/2012/wordml" xmlns:w16cex="http://schemas.microsoft.com/office/word/2018/wordml/cex" xmlns:w16cid="http://schemas.microsoft.com/office/word/2016/wordml/cid" xmlns:w16="http://schemas.microsoft.com/office/word/2018/wordml" xmlns:w16se="http://schemas.microsoft.com/office/word/2015/wordml/symex" xmlns:wpg="http://schemas.microsoft.com/office/word/2010/wordprocessingGroup" xmlns:wpi="http://schemas.microsoft.com/office/word/2010/wordprocessingInk" xmlns:wne="http://schemas.microsoft.com/office/word/2006/wordml" xmlns:wps="http://schemas.microsoft.com/office/word/2010/wordprocessingShape" mc:Ignorable="w14 w15 w16se w16cid w16 w16cex wp14">
+  <w:abstractNum w:abstractNumId="0" w15:restartNumberingAfterBreak="0">
+    <w:nsid w:val="02D56180"/>
+    <w:multiLevelType w:val="hybridMultilevel"/>
+    <w:tmpl w:val="BCA2463A"/>
+    <w:lvl w:ilvl="0" w:tplc="0409000F">
+      <w:start w:val="1"/>
+      <w:numFmt w:val="decimal"/>
+      <w:lvlText w:val="%1."/>
+      <w:lvlJc w:val="left"/>
+      <w:pPr>
+        <w:ind w:left="720" w:hanging="360"/>
+      </w:pPr>
+      <w:rPr>
+        <w:rFonts w:hint="default"/>
+      </w:rPr>
+    </w:lvl>
+    <w:lvl w:ilvl="1" w:tplc="04090019" w:tentative="1">
+      <w:start w:val="1"/>
+      <w:numFmt w:val="lowerLetter"/>
+      <w:lvlText w:val="%2."/>
+      <w:lvlJc w:val="left"/>
+      <w:pPr>
+        <w:ind w:left="1440" w:hanging="360"/>
+      </w:pPr>
+    </w:lvl>
+    <w:lvl w:ilvl="2" w:tplc="0409001B" w:tentative="1">
+      <w:start w:val="1"/>
+      <w:numFmt w:val="lowerRoman"/>
+      <w:lvlText w:val="%3."/>
+      <w:lvlJc w:val="right"/>
+      <w:pPr>
+        <w:ind w:left="2160" w:hanging="180"/>
+      </w:pPr>
+    </w:lvl>
+    <w:lvl w:ilvl="3" w:tplc="0409000F" w:tentative="1">
+      <w:start w:val="1"/>
+      <w:numFmt w:val="decimal"/>
+      <w:lvlText w:val="%4."/>
+      <w:lvlJc w:val="left"/>
+      <w:pPr>
+        <w:ind w:left="2880" w:hanging="360"/>
+      </w:pPr>
+    </w:lvl>
+    <w:lvl w:ilvl="4" w:tplc="04090019" w:tentative="1">
+      <w:start w:val="1"/>
+      <w:numFmt w:val="lowerLetter"/>
+      <w:lvlText w:val="%5."/>
+      <w:lvlJc w:val="left"/>
+      <w:pPr>
+        <w:ind w:left="3600" w:hanging="360"/>
+      </w:pPr>
+    </w:lvl>
+    <w:lvl w:ilvl="5" w:tplc="0409001B" w:tentative="1">
+      <w:start w:val="1"/>
+      <w:numFmt w:val="lowerRoman"/>
+      <w:lvlText w:val="%6."/>
+      <w:lvlJc w:val="right"/>
+      <w:pPr>
+        <w:ind w:left="4320" w:hanging="180"/>
+      </w:pPr>
+    </w:lvl>
+    <w:lvl w:ilvl="6" w:tplc="0409000F" w:tentative="1">
+      <w:start w:val="1"/>
+      <w:numFmt w:val="decimal"/>
+      <w:lvlText w:val="%7."/>
+      <w:lvlJc w:val="left"/>
+      <w:pPr>
+        <w:ind w:left="5040" w:hanging="360"/>
+      </w:pPr>
+    </w:lvl>
+    <w:lvl w:ilvl="7" w:tplc="04090019" w:tentative="1">
+      <w:start w:val="1"/>
+      <w:numFmt w:val="lowerLetter"/>
+      <w:lvlText w:val="%8."/>
+      <w:lvlJc w:val="left"/>
+      <w:pPr>
+        <w:ind w:left="5760" w:hanging="360"/>
+      </w:pPr>
+    </w:lvl>
+    <w:lvl w:ilvl="8" w:tplc="0409001B" w:tentative="1">
+      <w:start w:val="1"/>
+      <w:numFmt w:val="lowerRoman"/>
+      <w:lvlText w:val="%9."/>
+      <w:lvlJc w:val="right"/>
+      <w:pPr>
+        <w:ind w:left="6480" w:hanging="180"/>
+      </w:pPr>
+    </w:lvl>
+  </w:abstractNum>
+  <w:abstractNum w:abstractNumId="1" w15:restartNumberingAfterBreak="0">
+    <w:nsid w:val="428820E9"/>
+    <w:multiLevelType w:val="hybridMultilevel"/>
+    <w:tmpl w:val="3F2C0E48"/>
+    <w:lvl w:ilvl="0" w:tplc="0409000F">
+      <w:start w:val="1"/>
+      <w:numFmt w:val="decimal"/>
+      <w:lvlText w:val="%1."/>
+      <w:lvlJc w:val="left"/>
+      <w:pPr>
+        <w:ind w:left="720" w:hanging="360"/>
+      </w:pPr>
+      <w:rPr>
+        <w:rFonts w:hint="default"/>
+      </w:rPr>
+    </w:lvl>
+    <w:lvl w:ilvl="1" w:tplc="04090019" w:tentative="1">
+      <w:start w:val="1"/>
+      <w:numFmt w:val="lowerLetter"/>
+      <w:lvlText w:val="%2."/>
+      <w:lvlJc w:val="left"/>
+      <w:pPr>
+        <w:ind w:left="1440" w:hanging="360"/>
+      </w:pPr>
+    </w:lvl>
+    <w:lvl w:ilvl="2" w:tplc="0409001B" w:tentative="1">
+      <w:start w:val="1"/>
+      <w:numFmt w:val="lowerRoman"/>
+      <w:lvlText w:val="%3."/>
+      <w:lvlJc w:val="right"/>
+      <w:pPr>
+        <w:ind w:left="2160" w:hanging="180"/>
+      </w:pPr>
+    </w:lvl>
+    <w:lvl w:ilvl="3" w:tplc="0409000F" w:tentative="1">
+      <w:start w:val="1"/>
+      <w:numFmt w:val="decimal"/>
+      <w:lvlText w:val="%4."/>
+      <w:lvlJc w:val="left"/>
+      <w:pPr>
+        <w:ind w:left="2880" w:hanging="360"/>
+      </w:pPr>
+    </w:lvl>
+    <w:lvl w:ilvl="4" w:tplc="04090019" w:tentative="1">
+      <w:start w:val="1"/>
+      <w:numFmt w:val="lowerLetter"/>
+      <w:lvlText w:val="%5."/>
+      <w:lvlJc w:val="left"/>
+      <w:pPr>
+        <w:ind w:left="3600" w:hanging="360"/>
+      </w:pPr>
+    </w:lvl>
+    <w:lvl w:ilvl="5" w:tplc="0409001B" w:tentative="1">
+      <w:start w:val="1"/>
+      <w:numFmt w:val="lowerRoman"/>
+      <w:lvlText w:val="%6."/>
+      <w:lvlJc w:val="right"/>
+      <w:pPr>
+        <w:ind w:left="4320" w:hanging="180"/>
+      </w:pPr>
+    </w:lvl>
+    <w:lvl w:ilvl="6" w:tplc="0409000F" w:tentative="1">
+      <w:start w:val="1"/>
+      <w:numFmt w:val="decimal"/>
+      <w:lvlText w:val="%7."/>
+      <w:lvlJc w:val="left"/>
+      <w:pPr>
+        <w:ind w:left="5040" w:hanging="360"/>
+      </w:pPr>
+    </w:lvl>
+    <w:lvl w:ilvl="7" w:tplc="04090019" w:tentative="1">
+      <w:start w:val="1"/>
+      <w:numFmt w:val="lowerLetter"/>
+      <w:lvlText w:val="%8."/>
+      <w:lvlJc w:val="left"/>
+      <w:pPr>
+        <w:ind w:left="5760" w:hanging="360"/>
+      </w:pPr>
+    </w:lvl>
+    <w:lvl w:ilvl="8" w:tplc="0409001B" w:tentative="1">
+      <w:start w:val="1"/>
+      <w:numFmt w:val="lowerRoman"/>
+      <w:lvlText w:val="%9."/>
+      <w:lvlJc w:val="right"/>
+      <w:pPr>
+        <w:ind w:left="6480" w:hanging="180"/>
+      </w:pPr>
+    </w:lvl>
+  </w:abstractNum>
+  <w:abstractNum w:abstractNumId="2" w15:restartNumberingAfterBreak="0">
+    <w:nsid w:val="59F83E44"/>
+    <w:multiLevelType w:val="hybridMultilevel"/>
+    <w:tmpl w:val="B39CE7E0"/>
+    <w:lvl w:ilvl="0" w:tplc="0409000F">
+      <w:start w:val="1"/>
+      <w:numFmt w:val="decimal"/>
+      <w:lvlText w:val="%1."/>
+      <w:lvlJc w:val="left"/>
+      <w:pPr>
+        <w:ind w:left="720" w:hanging="360"/>
+      </w:pPr>
+      <w:rPr>
+        <w:rFonts w:hint="default"/>
+      </w:rPr>
+    </w:lvl>
+    <w:lvl w:ilvl="1" w:tplc="04090019" w:tentative="1">
+      <w:start w:val="1"/>
+      <w:numFmt w:val="lowerLetter"/>
+      <w:lvlText w:val="%2."/>
+      <w:lvlJc w:val="left"/>
+      <w:pPr>
+        <w:ind w:left="1440" w:hanging="360"/>
+      </w:pPr>
+    </w:lvl>
+    <w:lvl w:ilvl="2" w:tplc="0409001B" w:tentative="1">
+      <w:start w:val="1"/>
+      <w:numFmt w:val="lowerRoman"/>
+      <w:lvlText w:val="%3."/>
+      <w:lvlJc w:val="right"/>
+      <w:pPr>
+        <w:ind w:left="2160" w:hanging="180"/>
+      </w:pPr>
+    </w:lvl>
+    <w:lvl w:ilvl="3" w:tplc="0409000F" w:tentative="1">
+      <w:start w:val="1"/>
+      <w:numFmt w:val="decimal"/>
+      <w:lvlText w:val="%4."/>
+      <w:lvlJc w:val="left"/>
+      <w:pPr>
+        <w:ind w:left="2880" w:hanging="360"/>
+      </w:pPr>
+    </w:lvl>
+    <w:lvl w:ilvl="4" w:tplc="04090019" w:tentative="1">
+      <w:start w:val="1"/>
+      <w:numFmt w:val="lowerLetter"/>
+      <w:lvlText w:val="%5."/>
+      <w:lvlJc w:val="left"/>
+      <w:pPr>
+        <w:ind w:left="3600" w:hanging="360"/>
+      </w:pPr>
+    </w:lvl>
+    <w:lvl w:ilvl="5" w:tplc="0409001B" w:tentative="1">
+      <w:start w:val="1"/>
+      <w:numFmt w:val="lowerRoman"/>
+      <w:lvlText w:val="%6."/>
+      <w:lvlJc w:val="right"/>
+      <w:pPr>
+        <w:ind w:left="4320" w:hanging="180"/>
+      </w:pPr>
+    </w:lvl>
+    <w:lvl w:ilvl="6" w:tplc="0409000F" w:tentative="1">
+      <w:start w:val="1"/>
+      <w:numFmt w:val="decimal"/>
+      <w:lvlText w:val="%7."/>
+      <w:lvlJc w:val="left"/>
+      <w:pPr>
+        <w:ind w:left="5040" w:hanging="360"/>
+      </w:pPr>
+    </w:lvl>
+    <w:lvl w:ilvl="7" w:tplc="04090019" w:tentative="1">
+      <w:start w:val="1"/>
+      <w:numFmt w:val="lowerLetter"/>
+      <w:lvlText w:val="%8."/>
+      <w:lvlJc w:val="left"/>
+      <w:pPr>
+        <w:ind w:left="5760" w:hanging="360"/>
+      </w:pPr>
+    </w:lvl>
+    <w:lvl w:ilvl="8" w:tplc="0409001B" w:tentative="1">
+      <w:start w:val="1"/>
+      <w:numFmt w:val="lowerRoman"/>
+      <w:lvlText w:val="%9."/>
+      <w:lvlJc w:val="right"/>
+      <w:pPr>
+        <w:ind w:left="6480" w:hanging="180"/>
+      </w:pPr>
+    </w:lvl>
+  </w:abstractNum>
+  <w:num w:numId="1">
+    <w:abstractNumId w:val="2"/>
+  </w:num>
+  <w:num w:numId="2">
+    <w:abstractNumId w:val="1"/>
+  </w:num>
+  <w:num w:numId="3">
+    <w:abstractNumId w:val="0"/>
+  </w:num>
+</w:numbering>
 </file>
 
 <file path=word/styles.xml><?xml version="1.0" encoding="utf-8"?>
@@ -424,6 +905,27 @@
     <w:name w:val="Normal"/>
     <w:qFormat/>
   </w:style>
+  <w:style w:type="paragraph" w:styleId="Heading1">
+    <w:name w:val="heading 1"/>
+    <w:basedOn w:val="Normal"/>
+    <w:next w:val="Normal"/>
+    <w:link w:val="Heading1Char"/>
+    <w:uiPriority w:val="9"/>
+    <w:qFormat/>
+    <w:rsid w:val="009B1654"/>
+    <w:pPr>
+      <w:keepNext/>
+      <w:keepLines/>
+      <w:spacing w:before="240" w:after="0"/>
+      <w:outlineLvl w:val="0"/>
+    </w:pPr>
+    <w:rPr>
+      <w:rFonts w:asciiTheme="majorHAnsi" w:eastAsiaTheme="majorEastAsia" w:hAnsiTheme="majorHAnsi" w:cstheme="majorBidi"/>
+      <w:color w:val="2F5496" w:themeColor="accent1" w:themeShade="BF"/>
+      <w:sz w:val="32"/>
+      <w:szCs w:val="32"/>
+    </w:rPr>
+  </w:style>
   <w:style w:type="character" w:default="1" w:styleId="DefaultParagraphFont">
     <w:name w:val="Default Paragraph Font"/>
     <w:uiPriority w:val="1"/>
@@ -450,6 +952,107 @@
     <w:uiPriority w:val="99"/>
     <w:semiHidden/>
     <w:unhideWhenUsed/>
+  </w:style>
+  <w:style w:type="paragraph" w:styleId="Title">
+    <w:name w:val="Title"/>
+    <w:basedOn w:val="Normal"/>
+    <w:next w:val="Normal"/>
+    <w:link w:val="TitleChar"/>
+    <w:uiPriority w:val="10"/>
+    <w:qFormat/>
+    <w:rsid w:val="009B1654"/>
+    <w:pPr>
+      <w:spacing w:after="0" w:line="240" w:lineRule="auto"/>
+      <w:contextualSpacing/>
+    </w:pPr>
+    <w:rPr>
+      <w:rFonts w:asciiTheme="majorHAnsi" w:eastAsiaTheme="majorEastAsia" w:hAnsiTheme="majorHAnsi" w:cstheme="majorBidi"/>
+      <w:spacing w:val="-10"/>
+      <w:kern w:val="28"/>
+      <w:sz w:val="56"/>
+      <w:szCs w:val="56"/>
+    </w:rPr>
+  </w:style>
+  <w:style w:type="character" w:customStyle="1" w:styleId="TitleChar">
+    <w:name w:val="Title Char"/>
+    <w:basedOn w:val="DefaultParagraphFont"/>
+    <w:link w:val="Title"/>
+    <w:uiPriority w:val="10"/>
+    <w:rsid w:val="009B1654"/>
+    <w:rPr>
+      <w:rFonts w:asciiTheme="majorHAnsi" w:eastAsiaTheme="majorEastAsia" w:hAnsiTheme="majorHAnsi" w:cstheme="majorBidi"/>
+      <w:spacing w:val="-10"/>
+      <w:kern w:val="28"/>
+      <w:sz w:val="56"/>
+      <w:szCs w:val="56"/>
+    </w:rPr>
+  </w:style>
+  <w:style w:type="paragraph" w:styleId="ListParagraph">
+    <w:name w:val="List Paragraph"/>
+    <w:basedOn w:val="Normal"/>
+    <w:uiPriority w:val="34"/>
+    <w:qFormat/>
+    <w:rsid w:val="009B1654"/>
+    <w:pPr>
+      <w:ind w:left="720"/>
+      <w:contextualSpacing/>
+    </w:pPr>
+  </w:style>
+  <w:style w:type="character" w:customStyle="1" w:styleId="Heading1Char">
+    <w:name w:val="Heading 1 Char"/>
+    <w:basedOn w:val="DefaultParagraphFont"/>
+    <w:link w:val="Heading1"/>
+    <w:uiPriority w:val="9"/>
+    <w:rsid w:val="009B1654"/>
+    <w:rPr>
+      <w:rFonts w:asciiTheme="majorHAnsi" w:eastAsiaTheme="majorEastAsia" w:hAnsiTheme="majorHAnsi" w:cstheme="majorBidi"/>
+      <w:color w:val="2F5496" w:themeColor="accent1" w:themeShade="BF"/>
+      <w:sz w:val="32"/>
+      <w:szCs w:val="32"/>
+    </w:rPr>
+  </w:style>
+  <w:style w:type="paragraph" w:styleId="Quote">
+    <w:name w:val="Quote"/>
+    <w:basedOn w:val="Normal"/>
+    <w:next w:val="Normal"/>
+    <w:link w:val="QuoteChar"/>
+    <w:uiPriority w:val="29"/>
+    <w:qFormat/>
+    <w:rsid w:val="00B6542A"/>
+    <w:pPr>
+      <w:spacing w:before="200"/>
+      <w:ind w:left="864" w:right="864"/>
+      <w:jc w:val="center"/>
+    </w:pPr>
+    <w:rPr>
+      <w:i/>
+      <w:iCs/>
+      <w:color w:val="404040" w:themeColor="text1" w:themeTint="BF"/>
+    </w:rPr>
+  </w:style>
+  <w:style w:type="character" w:customStyle="1" w:styleId="QuoteChar">
+    <w:name w:val="Quote Char"/>
+    <w:basedOn w:val="DefaultParagraphFont"/>
+    <w:link w:val="Quote"/>
+    <w:uiPriority w:val="29"/>
+    <w:rsid w:val="00B6542A"/>
+    <w:rPr>
+      <w:i/>
+      <w:iCs/>
+      <w:color w:val="404040" w:themeColor="text1" w:themeTint="BF"/>
+    </w:rPr>
+  </w:style>
+  <w:style w:type="character" w:styleId="Hyperlink">
+    <w:name w:val="Hyperlink"/>
+    <w:basedOn w:val="DefaultParagraphFont"/>
+    <w:uiPriority w:val="99"/>
+    <w:semiHidden/>
+    <w:unhideWhenUsed/>
+    <w:rsid w:val="009F45E1"/>
+    <w:rPr>
+      <w:color w:val="0000FF"/>
+      <w:u w:val="single"/>
+    </w:rPr>
   </w:style>
 </w:styles>
 </file>

</xml_diff>